<commit_message>
proofing updates, finals ready to print
</commit_message>
<xml_diff>
--- a/manuscript/docx/dhammapada-for-contemplation.docx
+++ b/manuscript/docx/dhammapada-for-contemplation.docx
@@ -1358,7 +1358,7 @@
         <w:rPr>
           <w:i/>
         </w:rPr>
-        <w:t xml:space="preserve">To the 5th edition (2016)</w:t>
+        <w:t xml:space="preserve">To the 5th edition (2017)</w:t>
       </w:r>
     </w:p>
     <w:p>
@@ -1380,13 +1380,19 @@
         <w:pStyle w:val="BodyText"/>
       </w:pPr>
       <w:r>
-        <w:t xml:space="preserve">As with earlier editions several resources have been consulted including</w:t>
+        <w:t xml:space="preserve">As indicated in earlier editions, various resources have been consulted</w:t>
       </w:r>
       <w:r>
         <w:t xml:space="preserve"> </w:t>
       </w:r>
       <w:r>
-        <w:t xml:space="preserve">translations by Bhikkhu Thanissaro and Acharya Buddharakkhita (see</w:t>
+        <w:t xml:space="preserve">including translations by Bhikkhu Thanissaro and Acharya Buddharakkhita</w:t>
+      </w:r>
+      <w:r>
+        <w:t xml:space="preserve"> </w:t>
+      </w:r>
+      <w:r>
+        <w:t xml:space="preserve">(see</w:t>
       </w:r>
       <w:r>
         <w:t xml:space="preserve"> </w:t>
@@ -1408,25 +1414,19 @@
         <w:pStyle w:val="BodyText"/>
       </w:pPr>
       <w:r>
-        <w:t xml:space="preserve">For those who are interested, these are the verses I have significantly</w:t>
+        <w:t xml:space="preserve">For those who are interested, these are some of the verses I have</w:t>
       </w:r>
       <w:r>
         <w:t xml:space="preserve"> </w:t>
       </w:r>
       <w:r>
-        <w:t xml:space="preserve">reworked: 21, 22, 57, 118, 418. Otherwise, the text of this rendering of</w:t>
+        <w:t xml:space="preserve">reworked: 21, 22, 57, 118, 165, 380, 389, 399, 418. Readers are strongly</w:t>
       </w:r>
       <w:r>
         <w:t xml:space="preserve"> </w:t>
       </w:r>
       <w:r>
-        <w:t xml:space="preserve">the Dhammapada remains mostly the same as previous editions. Readers are</w:t>
-      </w:r>
-      <w:r>
-        <w:t xml:space="preserve"> </w:t>
-      </w:r>
-      <w:r>
-        <w:t xml:space="preserve">strongly encouraged to refer to other versions of the Dhammapada.</w:t>
+        <w:t xml:space="preserve">encouraged to refer to other versions of the Dhammapada.</w:t>
       </w:r>
     </w:p>
     <w:p>
@@ -1452,7 +1452,7 @@
         <w:br w:type="textWrapping"/>
       </w:r>
       <w:r>
-        <w:t xml:space="preserve">November 2016</w:t>
+        <w:t xml:space="preserve">February 2017</w:t>
       </w:r>
     </w:p>
     <w:p>
@@ -2494,7 +2494,7 @@
         <w:br w:type="textWrapping"/>
       </w:r>
       <w:r>
-        <w:t xml:space="preserve">by cultivating awareness</w:t>
+        <w:t xml:space="preserve">by cultivating awareness,</w:t>
       </w:r>
       <w:r>
         <w:br w:type="textWrapping"/>
@@ -3870,7 +3870,7 @@
         <w:br w:type="textWrapping"/>
       </w:r>
       <w:r>
-        <w:t xml:space="preserve">They behave like their worst enemy.</w:t>
+        <w:t xml:space="preserve">They behave like their own worst enemy.</w:t>
       </w:r>
     </w:p>
     <w:p>
@@ -5194,7 +5194,7 @@
         <w:br w:type="textWrapping"/>
       </w:r>
       <w:r>
-        <w:t xml:space="preserve">a thousand thousand men,</w:t>
+        <w:t xml:space="preserve">a thousand-thousand men,</w:t>
       </w:r>
       <w:r>
         <w:br w:type="textWrapping"/>
@@ -7382,13 +7382,7 @@
         <w:br w:type="textWrapping"/>
       </w:r>
       <w:r>
-        <w:t xml:space="preserve">The great matter of purity</w:t>
-      </w:r>
-      <w:r>
-        <w:br w:type="textWrapping"/>
-      </w:r>
-      <w:r>
-        <w:t xml:space="preserve">is our own affair.</w:t>
+        <w:t xml:space="preserve">The matter of purity is our own affair.</w:t>
       </w:r>
       <w:r>
         <w:br w:type="textWrapping"/>
@@ -8318,7 +8312,7 @@
         <w:br w:type="textWrapping"/>
       </w:r>
       <w:r>
-        <w:t xml:space="preserve">sees with penetrating insight</w:t>
+        <w:t xml:space="preserve">sees with penetrating insight:</w:t>
       </w:r>
       <w:r>
         <w:br w:type="textWrapping"/>
@@ -9128,7 +9122,7 @@
         <w:br w:type="textWrapping"/>
       </w:r>
       <w:r>
-        <w:t xml:space="preserve">so how could there be fear?</w:t>
+        <w:t xml:space="preserve">so how could there be any fear?</w:t>
       </w:r>
     </w:p>
     <w:p>
@@ -9780,13 +9774,13 @@
         <w:br w:type="textWrapping"/>
       </w:r>
       <w:r>
-        <w:t xml:space="preserve">nor is there now, anybody</w:t>
-      </w:r>
-      <w:r>
-        <w:br w:type="textWrapping"/>
-      </w:r>
-      <w:r>
-        <w:t xml:space="preserve">who is only blamed</w:t>
+        <w:t xml:space="preserve">nor is there now,</w:t>
+      </w:r>
+      <w:r>
+        <w:br w:type="textWrapping"/>
+      </w:r>
+      <w:r>
+        <w:t xml:space="preserve">anybody who is only blamed</w:t>
       </w:r>
       <w:r>
         <w:br w:type="textWrapping"/>
@@ -12606,13 +12600,7 @@
         <w:br w:type="textWrapping"/>
       </w:r>
       <w:r>
-        <w:t xml:space="preserve">The good</w:t>
-      </w:r>
-      <w:r>
-        <w:br w:type="textWrapping"/>
-      </w:r>
-      <w:r>
-        <w:t xml:space="preserve">are seen even from afar.</w:t>
+        <w:t xml:space="preserve">The good are seen even from afar.</w:t>
       </w:r>
       <w:r>
         <w:br w:type="textWrapping"/>
@@ -13151,7 +13139,7 @@
         <w:br w:type="textWrapping"/>
       </w:r>
       <w:r>
-        <w:t xml:space="preserve">Distorted views,</w:t>
+        <w:t xml:space="preserve">Distorted views</w:t>
       </w:r>
       <w:r>
         <w:br w:type="textWrapping"/>
@@ -13163,7 +13151,7 @@
         <w:br w:type="textWrapping"/>
       </w:r>
       <w:r>
-        <w:t xml:space="preserve">and wrong as right</w:t>
+        <w:t xml:space="preserve">and wrong as right,</w:t>
       </w:r>
       <w:r>
         <w:br w:type="textWrapping"/>
@@ -15081,7 +15069,7 @@
         <w:br w:type="textWrapping"/>
       </w:r>
       <w:r>
-        <w:t xml:space="preserve">Bale out the water from your boat;</w:t>
+        <w:t xml:space="preserve">Bail out the water from your boat;</w:t>
       </w:r>
       <w:r>
         <w:br w:type="textWrapping"/>
@@ -15563,13 +15551,13 @@
         <w:br w:type="textWrapping"/>
       </w:r>
       <w:r>
-        <w:t xml:space="preserve">So with due care</w:t>
-      </w:r>
-      <w:r>
-        <w:br w:type="textWrapping"/>
-      </w:r>
-      <w:r>
-        <w:t xml:space="preserve">we attend to ourselves.</w:t>
+        <w:t xml:space="preserve">So with due care we attend to ourselves</w:t>
+      </w:r>
+      <w:r>
+        <w:br w:type="textWrapping"/>
+      </w:r>
+      <w:r>
+        <w:t xml:space="preserve">as a trainer would care for a thoroughbred.</w:t>
       </w:r>
     </w:p>
     <w:p>
@@ -15915,7 +15903,7 @@
         <w:br w:type="textWrapping"/>
       </w:r>
       <w:r>
-        <w:t xml:space="preserve">They do not give rise to anger.</w:t>
+        <w:t xml:space="preserve">They do not give way to anger.</w:t>
       </w:r>
       <w:r>
         <w:br w:type="textWrapping"/>
@@ -16169,13 +16157,7 @@
         <w:br w:type="textWrapping"/>
       </w:r>
       <w:r>
-        <w:t xml:space="preserve">of all pollutions</w:t>
-      </w:r>
-      <w:r>
-        <w:br w:type="textWrapping"/>
-      </w:r>
-      <w:r>
-        <w:t xml:space="preserve">and attachments.</w:t>
+        <w:t xml:space="preserve">of all pollutions and attachments.</w:t>
       </w:r>
     </w:p>
     <w:p>
@@ -16295,7 +16277,7 @@
         <w:br w:type="textWrapping"/>
       </w:r>
       <w:r>
-        <w:t xml:space="preserve">without resorting to anger.</w:t>
+        <w:t xml:space="preserve">without resentment.</w:t>
       </w:r>
     </w:p>
     <w:p>
@@ -16397,7 +16379,7 @@
         <w:br w:type="textWrapping"/>
       </w:r>
       <w:r>
-        <w:t xml:space="preserve">to the body-mind</w:t>
+        <w:t xml:space="preserve">to the body-mind,</w:t>
       </w:r>
       <w:r>
         <w:br w:type="textWrapping"/>
@@ -18167,7 +18149,7 @@
     </w:lvl>
   </w:abstractNum>
   <w:abstractNum w:abstractNumId="990">
-    <w:nsid w:val="521bb27e"/>
+    <w:nsid w:val="e1ab20be"/>
     <w:multiLevelType w:val="multilevel"/>
     <w:lvl w:ilvl="0">
       <w:numFmt w:val="bullet"/>
@@ -18248,7 +18230,7 @@
     </w:lvl>
   </w:abstractNum>
   <w:abstractNum w:abstractNumId="991">
-    <w:nsid w:val="be4a8faf"/>
+    <w:nsid w:val="1d03c721"/>
     <w:multiLevelType w:val="multilevel"/>
     <w:lvl w:ilvl="0">
       <w:numFmt w:val="bullet"/>

</xml_diff>